<commit_message>
chore: fix classes annotations to unify the names
</commit_message>
<xml_diff>
--- a/MySQL/Class-11.docx
+++ b/MySQL/Class-11.docx
@@ -25,8 +25,6 @@
         </w:rPr>
         <w:t>11</w:t>
       </w:r>
-      <w:bookmarkStart w:id="0" w:name="_GoBack"/>
-      <w:bookmarkEnd w:id="0"/>
       <w:r>
         <w:rPr>
           <w:b/>
@@ -293,7 +291,7 @@
           <w:rFonts w:ascii="Courier New" w:hAnsi="Courier New"/>
           <w:sz w:val="24"/>
         </w:rPr>
-        <w:t>n_tabela</w:t>
+        <w:t>n_tbl</w:t>
       </w:r>
       <w:proofErr w:type="spellEnd"/>
       <w:r>
@@ -330,13 +328,11 @@
         <w:ind w:left="1701"/>
         <w:jc w:val="both"/>
         <w:rPr>
-          <w:rFonts w:ascii="Courier New" w:hAnsi="Courier New"/>
-          <w:sz w:val="24"/>
-        </w:rPr>
-      </w:pPr>
-      <w:r>
-        <w:rPr>
-          <w:rFonts w:ascii="Courier New" w:hAnsi="Courier New"/>
+          <w:sz w:val="24"/>
+        </w:rPr>
+      </w:pPr>
+      <w:r>
+        <w:rPr>
           <w:sz w:val="24"/>
         </w:rPr>
         <w:t>POR CAMPO (COLUNA):</w:t>
@@ -446,7 +442,7 @@
           <w:rFonts w:ascii="Courier New" w:hAnsi="Courier New"/>
           <w:sz w:val="24"/>
         </w:rPr>
-        <w:t>_tabela</w:t>
+        <w:t>_tbl</w:t>
       </w:r>
       <w:proofErr w:type="spellEnd"/>
       <w:r>
@@ -520,7 +516,7 @@
           <w:rFonts w:ascii="Courier New" w:hAnsi="Courier New"/>
           <w:sz w:val="24"/>
         </w:rPr>
-        <w:t>_tabela</w:t>
+        <w:t>_tbl</w:t>
       </w:r>
       <w:proofErr w:type="spellEnd"/>
       <w:r>
@@ -604,12 +600,13 @@
         <w:ind w:left="2127"/>
         <w:jc w:val="both"/>
         <w:rPr>
-          <w:sz w:val="24"/>
-        </w:rPr>
-      </w:pPr>
-      <w:r>
-        <w:rPr>
-          <w:rFonts w:ascii="Courier New" w:hAnsi="Courier New"/>
+          <w:sz w:val="28"/>
+        </w:rPr>
+      </w:pPr>
+      <w:r>
+        <w:rPr>
+          <w:rFonts w:ascii="Courier New" w:hAnsi="Courier New"/>
+          <w:sz w:val="24"/>
         </w:rPr>
         <w:t>SELECT * FROM &lt;</w:t>
       </w:r>
@@ -617,31 +614,36 @@
       <w:r>
         <w:rPr>
           <w:rFonts w:ascii="Courier New" w:hAnsi="Courier New"/>
+          <w:sz w:val="24"/>
         </w:rPr>
         <w:t>n</w:t>
       </w:r>
       <w:r>
         <w:rPr>
           <w:rFonts w:ascii="Courier New" w:hAnsi="Courier New"/>
-        </w:rPr>
-        <w:t>_tabela</w:t>
-      </w:r>
-      <w:proofErr w:type="spellEnd"/>
-      <w:r>
-        <w:rPr>
-          <w:rFonts w:ascii="Courier New" w:hAnsi="Courier New"/>
+          <w:sz w:val="24"/>
+        </w:rPr>
+        <w:t>_tbl</w:t>
+      </w:r>
+      <w:proofErr w:type="spellEnd"/>
+      <w:r>
+        <w:rPr>
+          <w:rFonts w:ascii="Courier New" w:hAnsi="Courier New"/>
+          <w:sz w:val="24"/>
         </w:rPr>
         <w:t>&gt; ORDE</w:t>
       </w:r>
       <w:r>
         <w:rPr>
           <w:rFonts w:ascii="Courier New" w:hAnsi="Courier New"/>
+          <w:sz w:val="24"/>
         </w:rPr>
         <w:t>R BY &lt;n_cmp1&gt;, &lt;n_cmp2</w:t>
       </w:r>
       <w:r>
         <w:rPr>
           <w:rFonts w:ascii="Courier New" w:hAnsi="Courier New"/>
+          <w:sz w:val="24"/>
         </w:rPr>
         <w:t>&gt;;</w:t>
       </w:r>
@@ -701,7 +703,7 @@
           <w:rFonts w:ascii="Courier New" w:hAnsi="Courier New"/>
           <w:sz w:val="24"/>
         </w:rPr>
-        <w:t>n_tabela</w:t>
+        <w:t>n_tbl</w:t>
       </w:r>
       <w:proofErr w:type="spellEnd"/>
       <w:r>
@@ -794,7 +796,7 @@
           <w:rFonts w:ascii="Courier New" w:hAnsi="Courier New"/>
           <w:sz w:val="24"/>
         </w:rPr>
-        <w:t>n_tabela</w:t>
+        <w:t>n_tbl</w:t>
       </w:r>
       <w:proofErr w:type="spellEnd"/>
       <w:r>
@@ -839,13 +841,13 @@
         <w:ind w:left="1701"/>
         <w:jc w:val="both"/>
         <w:rPr>
-          <w:rFonts w:ascii="Courier New" w:hAnsi="Courier New"/>
-          <w:sz w:val="24"/>
-        </w:rPr>
-      </w:pPr>
-      <w:r>
-        <w:rPr>
-          <w:rFonts w:ascii="Courier New" w:hAnsi="Courier New"/>
+          <w:rFonts w:ascii="Calibri" w:hAnsi="Calibri"/>
+          <w:sz w:val="24"/>
+        </w:rPr>
+      </w:pPr>
+      <w:r>
+        <w:rPr>
+          <w:rFonts w:ascii="Calibri" w:hAnsi="Calibri"/>
           <w:sz w:val="24"/>
         </w:rPr>
         <w:t>POR REGISTRO (LINHA):</w:t>
@@ -938,7 +940,7 @@
           <w:rFonts w:ascii="Courier New" w:hAnsi="Courier New"/>
           <w:sz w:val="24"/>
         </w:rPr>
-        <w:t>_tabela</w:t>
+        <w:t>_tbl</w:t>
       </w:r>
       <w:proofErr w:type="spellEnd"/>
       <w:r>
@@ -984,7 +986,7 @@
           <w:rFonts w:ascii="Courier New" w:hAnsi="Courier New"/>
           <w:sz w:val="24"/>
         </w:rPr>
-        <w:t>valor</w:t>
+        <w:t>v</w:t>
       </w:r>
       <w:r>
         <w:rPr>
@@ -1090,27 +1092,30 @@
       <w:pPr>
         <w:pStyle w:val="PargrafodaLista"/>
         <w:spacing w:after="0" w:line="240" w:lineRule="auto"/>
-        <w:ind w:left="2127"/>
-        <w:jc w:val="both"/>
-        <w:rPr>
-          <w:sz w:val="24"/>
-        </w:rPr>
-      </w:pPr>
-      <w:r>
-        <w:rPr>
-          <w:rFonts w:ascii="Courier New" w:hAnsi="Courier New"/>
+        <w:ind w:left="1701"/>
+        <w:jc w:val="both"/>
+        <w:rPr>
+          <w:sz w:val="24"/>
+        </w:rPr>
+      </w:pPr>
+      <w:r>
+        <w:rPr>
+          <w:rFonts w:ascii="Courier New" w:hAnsi="Courier New"/>
+          <w:sz w:val="20"/>
         </w:rPr>
         <w:t>SELECT &lt;n_cmp</w:t>
       </w:r>
       <w:r>
         <w:rPr>
           <w:rFonts w:ascii="Courier New" w:hAnsi="Courier New"/>
+          <w:sz w:val="20"/>
         </w:rPr>
         <w:t>1&gt;, &lt;n_</w:t>
       </w:r>
       <w:r>
         <w:rPr>
           <w:rFonts w:ascii="Courier New" w:hAnsi="Courier New"/>
+          <w:sz w:val="20"/>
         </w:rPr>
         <w:t>cmp2&gt;...&lt;</w:t>
       </w:r>
@@ -1118,6 +1123,7 @@
       <w:r>
         <w:rPr>
           <w:rFonts w:ascii="Courier New" w:hAnsi="Courier New"/>
+          <w:sz w:val="20"/>
         </w:rPr>
         <w:t>n_cmpN</w:t>
       </w:r>
@@ -1125,6 +1131,7 @@
       <w:r>
         <w:rPr>
           <w:rFonts w:ascii="Courier New" w:hAnsi="Courier New"/>
+          <w:sz w:val="20"/>
         </w:rPr>
         <w:t>&gt;, FROM &lt;</w:t>
       </w:r>
@@ -1132,31 +1139,36 @@
       <w:r>
         <w:rPr>
           <w:rFonts w:ascii="Courier New" w:hAnsi="Courier New"/>
+          <w:sz w:val="20"/>
         </w:rPr>
         <w:t>n</w:t>
       </w:r>
       <w:r>
         <w:rPr>
           <w:rFonts w:ascii="Courier New" w:hAnsi="Courier New"/>
-        </w:rPr>
-        <w:t>_tabela</w:t>
-      </w:r>
-      <w:proofErr w:type="spellEnd"/>
-      <w:r>
-        <w:rPr>
-          <w:rFonts w:ascii="Courier New" w:hAnsi="Courier New"/>
+          <w:sz w:val="20"/>
+        </w:rPr>
+        <w:t>_tbl</w:t>
+      </w:r>
+      <w:proofErr w:type="spellEnd"/>
+      <w:r>
+        <w:rPr>
+          <w:rFonts w:ascii="Courier New" w:hAnsi="Courier New"/>
+          <w:sz w:val="20"/>
         </w:rPr>
         <w:t>&gt;</w:t>
       </w:r>
       <w:r>
         <w:rPr>
           <w:rFonts w:ascii="Courier New" w:hAnsi="Courier New"/>
+          <w:sz w:val="20"/>
         </w:rPr>
         <w:t xml:space="preserve"> </w:t>
       </w:r>
       <w:r>
         <w:rPr>
           <w:rFonts w:ascii="Courier New" w:hAnsi="Courier New"/>
+          <w:sz w:val="20"/>
         </w:rPr>
         <w:t>WHERE &lt;</w:t>
       </w:r>
@@ -1164,6 +1176,7 @@
       <w:r>
         <w:rPr>
           <w:rFonts w:ascii="Courier New" w:hAnsi="Courier New"/>
+          <w:sz w:val="20"/>
         </w:rPr>
         <w:t>n_cmp</w:t>
       </w:r>
@@ -1171,6 +1184,7 @@
       <w:r>
         <w:rPr>
           <w:rFonts w:ascii="Courier New" w:hAnsi="Courier New"/>
+          <w:sz w:val="20"/>
         </w:rPr>
         <w:t>&gt; = &lt;</w:t>
       </w:r>
@@ -1178,13 +1192,22 @@
       <w:r>
         <w:rPr>
           <w:rFonts w:ascii="Courier New" w:hAnsi="Courier New"/>
-        </w:rPr>
-        <w:t>valor_cmp</w:t>
-      </w:r>
-      <w:proofErr w:type="spellEnd"/>
-      <w:r>
-        <w:rPr>
-          <w:rFonts w:ascii="Courier New" w:hAnsi="Courier New"/>
+          <w:sz w:val="20"/>
+        </w:rPr>
+        <w:t>v</w:t>
+      </w:r>
+      <w:r>
+        <w:rPr>
+          <w:rFonts w:ascii="Courier New" w:hAnsi="Courier New"/>
+          <w:sz w:val="20"/>
+        </w:rPr>
+        <w:t>_cmp</w:t>
+      </w:r>
+      <w:proofErr w:type="spellEnd"/>
+      <w:r>
+        <w:rPr>
+          <w:rFonts w:ascii="Courier New" w:hAnsi="Courier New"/>
+          <w:sz w:val="20"/>
         </w:rPr>
         <w:t>&gt;;</w:t>
       </w:r>
@@ -1222,7 +1245,7 @@
       <w:pPr>
         <w:pStyle w:val="PargrafodaLista"/>
         <w:spacing w:after="0" w:line="240" w:lineRule="auto"/>
-        <w:ind w:left="2552"/>
+        <w:ind w:left="2192"/>
         <w:jc w:val="both"/>
         <w:rPr>
           <w:rFonts w:ascii="Courier New" w:hAnsi="Courier New"/>
@@ -1242,7 +1265,7 @@
           <w:rFonts w:ascii="Courier New" w:hAnsi="Courier New"/>
           <w:sz w:val="24"/>
         </w:rPr>
-        <w:t>n_tabela</w:t>
+        <w:t>n_tbl</w:t>
       </w:r>
       <w:proofErr w:type="spellEnd"/>
       <w:r>
@@ -1274,7 +1297,14 @@
           <w:rFonts w:ascii="Courier New" w:hAnsi="Courier New"/>
           <w:sz w:val="24"/>
         </w:rPr>
-        <w:t>valor_cmp</w:t>
+        <w:t>v</w:t>
+      </w:r>
+      <w:r>
+        <w:rPr>
+          <w:rFonts w:ascii="Courier New" w:hAnsi="Courier New"/>
+          <w:sz w:val="24"/>
+        </w:rPr>
+        <w:t>_cmp</w:t>
       </w:r>
       <w:proofErr w:type="spellEnd"/>
       <w:r>
@@ -1284,17 +1314,13 @@
         </w:rPr>
         <w:t>&gt;</w:t>
       </w:r>
-    </w:p>
-    <w:p>
-      <w:pPr>
-        <w:pStyle w:val="PargrafodaLista"/>
-        <w:spacing w:after="0" w:line="240" w:lineRule="auto"/>
-        <w:ind w:left="2552"/>
-        <w:jc w:val="both"/>
-        <w:rPr>
-          <w:sz w:val="24"/>
-        </w:rPr>
-      </w:pPr>
+      <w:r>
+        <w:rPr>
+          <w:rFonts w:ascii="Courier New" w:hAnsi="Courier New"/>
+          <w:sz w:val="24"/>
+        </w:rPr>
+        <w:t xml:space="preserve"> </w:t>
+      </w:r>
       <w:r>
         <w:rPr>
           <w:rFonts w:ascii="Courier New" w:hAnsi="Courier New"/>
@@ -1387,7 +1413,7 @@
           <w:rFonts w:ascii="Courier New" w:hAnsi="Courier New"/>
           <w:sz w:val="24"/>
         </w:rPr>
-        <w:t>n_tabela</w:t>
+        <w:t>n_tbl</w:t>
       </w:r>
       <w:proofErr w:type="spellEnd"/>
       <w:r>
@@ -1419,7 +1445,14 @@
           <w:rFonts w:ascii="Courier New" w:hAnsi="Courier New"/>
           <w:sz w:val="24"/>
         </w:rPr>
-        <w:t>valor_cmp</w:t>
+        <w:t>v</w:t>
+      </w:r>
+      <w:r>
+        <w:rPr>
+          <w:rFonts w:ascii="Courier New" w:hAnsi="Courier New"/>
+          <w:sz w:val="24"/>
+        </w:rPr>
+        <w:t>_cmp</w:t>
       </w:r>
       <w:proofErr w:type="spellEnd"/>
       <w:r>
@@ -1514,6 +1547,7 @@
         <w:ind w:left="2484"/>
         <w:jc w:val="both"/>
         <w:rPr>
+          <w:rFonts w:ascii="Courier New" w:hAnsi="Courier New"/>
           <w:sz w:val="24"/>
         </w:rPr>
       </w:pPr>
@@ -1530,7 +1564,7 @@
           <w:rFonts w:ascii="Courier New" w:hAnsi="Courier New"/>
           <w:sz w:val="24"/>
         </w:rPr>
-        <w:t>n_tabela</w:t>
+        <w:t>n_tbl</w:t>
       </w:r>
       <w:proofErr w:type="spellEnd"/>
       <w:r>
@@ -1572,13 +1606,17 @@
         </w:rPr>
         <w:t>&gt;</w:t>
       </w:r>
-      <w:r>
-        <w:rPr>
-          <w:rFonts w:ascii="Courier New" w:hAnsi="Courier New"/>
-          <w:sz w:val="24"/>
-        </w:rPr>
-        <w:t xml:space="preserve"> </w:t>
-      </w:r>
+    </w:p>
+    <w:p>
+      <w:pPr>
+        <w:pStyle w:val="PargrafodaLista"/>
+        <w:spacing w:after="0" w:line="240" w:lineRule="auto"/>
+        <w:ind w:left="2484"/>
+        <w:jc w:val="both"/>
+        <w:rPr>
+          <w:sz w:val="24"/>
+        </w:rPr>
+      </w:pPr>
       <w:r>
         <w:rPr>
           <w:rFonts w:ascii="Courier New" w:hAnsi="Courier New"/>
@@ -1660,6 +1698,7 @@
         <w:ind w:left="2484"/>
         <w:jc w:val="both"/>
         <w:rPr>
+          <w:rFonts w:ascii="Courier New" w:hAnsi="Courier New"/>
           <w:sz w:val="24"/>
         </w:rPr>
       </w:pPr>
@@ -1676,7 +1715,7 @@
           <w:rFonts w:ascii="Courier New" w:hAnsi="Courier New"/>
           <w:sz w:val="24"/>
         </w:rPr>
-        <w:t>n_tabela</w:t>
+        <w:t>n_tbl</w:t>
       </w:r>
       <w:proofErr w:type="spellEnd"/>
       <w:r>
@@ -1718,13 +1757,18 @@
         </w:rPr>
         <w:t>&gt;</w:t>
       </w:r>
-      <w:r>
-        <w:rPr>
-          <w:rFonts w:ascii="Courier New" w:hAnsi="Courier New"/>
-          <w:sz w:val="24"/>
-        </w:rPr>
-        <w:t xml:space="preserve"> </w:t>
-      </w:r>
+    </w:p>
+    <w:p>
+      <w:pPr>
+        <w:pStyle w:val="PargrafodaLista"/>
+        <w:spacing w:after="0" w:line="240" w:lineRule="auto"/>
+        <w:ind w:left="2484"/>
+        <w:jc w:val="both"/>
+        <w:rPr>
+          <w:rFonts w:ascii="Courier New" w:hAnsi="Courier New"/>
+          <w:sz w:val="24"/>
+        </w:rPr>
+      </w:pPr>
       <w:r>
         <w:rPr>
           <w:rFonts w:ascii="Courier New" w:hAnsi="Courier New"/>
@@ -1762,6 +1806,33 @@
         </w:rPr>
         <w:t>;</w:t>
       </w:r>
+    </w:p>
+    <w:p>
+      <w:pPr>
+        <w:rPr>
+          <w:rFonts w:ascii="Courier New" w:hAnsi="Courier New"/>
+          <w:sz w:val="24"/>
+        </w:rPr>
+      </w:pPr>
+      <w:r>
+        <w:rPr>
+          <w:rFonts w:ascii="Courier New" w:hAnsi="Courier New"/>
+          <w:sz w:val="24"/>
+        </w:rPr>
+        <w:br w:type="page"/>
+      </w:r>
+    </w:p>
+    <w:p>
+      <w:pPr>
+        <w:pStyle w:val="PargrafodaLista"/>
+        <w:spacing w:after="0" w:line="240" w:lineRule="auto"/>
+        <w:ind w:left="2484"/>
+        <w:jc w:val="both"/>
+        <w:rPr>
+          <w:rFonts w:ascii="Courier New" w:hAnsi="Courier New"/>
+          <w:sz w:val="24"/>
+        </w:rPr>
+      </w:pPr>
     </w:p>
     <w:p>
       <w:pPr>
@@ -1781,7 +1852,6 @@
         <w:rPr>
           <w:sz w:val="24"/>
         </w:rPr>
-        <w:lastRenderedPageBreak/>
         <w:t xml:space="preserve">¹ </w:t>
       </w:r>
       <w:r>
@@ -1964,13 +2034,13 @@
         <w:jc w:val="both"/>
         <w:rPr>
           <w:rFonts w:ascii="Courier New" w:hAnsi="Courier New"/>
-          <w:sz w:val="20"/>
-        </w:rPr>
-      </w:pPr>
-      <w:r>
-        <w:rPr>
-          <w:rFonts w:ascii="Courier New" w:hAnsi="Courier New"/>
-          <w:sz w:val="20"/>
+          <w:sz w:val="24"/>
+        </w:rPr>
+      </w:pPr>
+      <w:r>
+        <w:rPr>
+          <w:rFonts w:ascii="Courier New" w:hAnsi="Courier New"/>
+          <w:sz w:val="24"/>
         </w:rPr>
         <w:t>SELECT * FROM &lt;</w:t>
       </w:r>
@@ -1978,15 +2048,15 @@
       <w:r>
         <w:rPr>
           <w:rFonts w:ascii="Courier New" w:hAnsi="Courier New"/>
-          <w:sz w:val="20"/>
-        </w:rPr>
-        <w:t>n_tabela</w:t>
-      </w:r>
-      <w:proofErr w:type="spellEnd"/>
-      <w:r>
-        <w:rPr>
-          <w:rFonts w:ascii="Courier New" w:hAnsi="Courier New"/>
-          <w:sz w:val="20"/>
+          <w:sz w:val="24"/>
+        </w:rPr>
+        <w:t>n_tbl</w:t>
+      </w:r>
+      <w:proofErr w:type="spellEnd"/>
+      <w:r>
+        <w:rPr>
+          <w:rFonts w:ascii="Courier New" w:hAnsi="Courier New"/>
+          <w:sz w:val="24"/>
         </w:rPr>
         <w:t>&gt; WHERE &lt;</w:t>
       </w:r>
@@ -1994,7 +2064,7 @@
       <w:r>
         <w:rPr>
           <w:rFonts w:ascii="Courier New" w:hAnsi="Courier New"/>
-          <w:sz w:val="20"/>
+          <w:sz w:val="24"/>
         </w:rPr>
         <w:t>n_cmp</w:t>
       </w:r>
@@ -2002,37 +2072,9 @@
       <w:r>
         <w:rPr>
           <w:rFonts w:ascii="Courier New" w:hAnsi="Courier New"/>
-          <w:sz w:val="20"/>
-        </w:rPr>
-        <w:t>&gt; BETWEEN &lt;v</w:t>
-      </w:r>
-      <w:r>
-        <w:rPr>
-          <w:rFonts w:ascii="Courier New" w:hAnsi="Courier New"/>
-          <w:sz w:val="20"/>
-        </w:rPr>
-        <w:t>alor</w:t>
-      </w:r>
-      <w:r>
-        <w:rPr>
-          <w:rFonts w:ascii="Courier New" w:hAnsi="Courier New"/>
-          <w:sz w:val="20"/>
-        </w:rPr>
-        <w:t>_cmp1&gt; AND &lt;v</w:t>
-      </w:r>
-      <w:r>
-        <w:rPr>
-          <w:rFonts w:ascii="Courier New" w:hAnsi="Courier New"/>
-          <w:sz w:val="20"/>
-        </w:rPr>
-        <w:t>alor</w:t>
-      </w:r>
-      <w:r>
-        <w:rPr>
-          <w:rFonts w:ascii="Courier New" w:hAnsi="Courier New"/>
-          <w:sz w:val="20"/>
-        </w:rPr>
-        <w:t>_cmp2&gt;;</w:t>
+          <w:sz w:val="24"/>
+        </w:rPr>
+        <w:t>&gt; BETWEEN &lt;v_cmp1&gt; AND &lt;v_cmp2&gt;;</w:t>
       </w:r>
     </w:p>
     <w:p>
@@ -2081,52 +2123,59 @@
           <w:rFonts w:ascii="Courier New" w:hAnsi="Courier New"/>
           <w:sz w:val="20"/>
         </w:rPr>
-        <w:t>SELECT * FRO</w:t>
-      </w:r>
+        <w:t>SELECT * FROM &lt;</w:t>
+      </w:r>
+      <w:proofErr w:type="spellStart"/>
       <w:r>
         <w:rPr>
           <w:rFonts w:ascii="Courier New" w:hAnsi="Courier New"/>
           <w:sz w:val="20"/>
         </w:rPr>
-        <w:t>M &lt;</w:t>
-      </w:r>
-      <w:proofErr w:type="spellStart"/>
+        <w:t>n_tbl</w:t>
+      </w:r>
+      <w:proofErr w:type="spellEnd"/>
       <w:r>
         <w:rPr>
           <w:rFonts w:ascii="Courier New" w:hAnsi="Courier New"/>
           <w:sz w:val="20"/>
         </w:rPr>
-        <w:t>n_tabela</w:t>
-      </w:r>
-      <w:proofErr w:type="spellEnd"/>
+        <w:t>&gt; WHERE &lt;</w:t>
+      </w:r>
+      <w:proofErr w:type="spellStart"/>
       <w:r>
         <w:rPr>
           <w:rFonts w:ascii="Courier New" w:hAnsi="Courier New"/>
           <w:sz w:val="20"/>
         </w:rPr>
-        <w:t>&gt; WHERE &lt;</w:t>
-      </w:r>
-      <w:proofErr w:type="spellStart"/>
+        <w:t>n_cmp</w:t>
+      </w:r>
+      <w:proofErr w:type="spellEnd"/>
       <w:r>
         <w:rPr>
           <w:rFonts w:ascii="Courier New" w:hAnsi="Courier New"/>
           <w:sz w:val="20"/>
         </w:rPr>
-        <w:t>n_cmp</w:t>
-      </w:r>
-      <w:proofErr w:type="spellEnd"/>
+        <w:t>&gt;</w:t>
+      </w:r>
       <w:r>
         <w:rPr>
           <w:rFonts w:ascii="Courier New" w:hAnsi="Courier New"/>
           <w:sz w:val="20"/>
         </w:rPr>
-        <w:t>&gt;</w:t>
+        <w:t xml:space="preserve"> </w:t>
       </w:r>
       <w:r>
         <w:rPr>
           <w:rFonts w:ascii="Courier New" w:hAnsi="Courier New"/>
           <w:sz w:val="20"/>
         </w:rPr>
+        <w:t>IN</w:t>
+      </w:r>
+      <w:r>
+        <w:rPr>
+          <w:rFonts w:ascii="Courier New" w:hAnsi="Courier New"/>
+          <w:sz w:val="20"/>
+        </w:rPr>
         <w:t xml:space="preserve"> </w:t>
       </w:r>
       <w:r>
@@ -2134,132 +2183,23 @@
           <w:rFonts w:ascii="Courier New" w:hAnsi="Courier New"/>
           <w:sz w:val="20"/>
         </w:rPr>
-        <w:t>IN</w:t>
-      </w:r>
-    </w:p>
-    <w:p>
-      <w:pPr>
-        <w:pStyle w:val="PargrafodaLista"/>
-        <w:spacing w:after="0" w:line="240" w:lineRule="auto"/>
-        <w:ind w:left="1440"/>
-        <w:jc w:val="both"/>
-        <w:rPr>
+        <w:t>(&lt;v_cmp1&gt;, &lt;v_cmp2&gt;, ..., &lt;</w:t>
+      </w:r>
+      <w:proofErr w:type="spellStart"/>
+      <w:r>
+        <w:rPr>
+          <w:rFonts w:ascii="Courier New" w:hAnsi="Courier New"/>
           <w:sz w:val="20"/>
         </w:rPr>
-      </w:pPr>
+        <w:t>v_cmpN</w:t>
+      </w:r>
+      <w:proofErr w:type="spellEnd"/>
       <w:r>
         <w:rPr>
           <w:rFonts w:ascii="Courier New" w:hAnsi="Courier New"/>
           <w:sz w:val="20"/>
         </w:rPr>
-        <w:t>(</w:t>
-      </w:r>
-      <w:r>
-        <w:rPr>
-          <w:rFonts w:ascii="Courier New" w:hAnsi="Courier New"/>
-          <w:sz w:val="20"/>
-        </w:rPr>
-        <w:t>&lt;v</w:t>
-      </w:r>
-      <w:r>
-        <w:rPr>
-          <w:rFonts w:ascii="Courier New" w:hAnsi="Courier New"/>
-          <w:sz w:val="20"/>
-        </w:rPr>
-        <w:t>alor</w:t>
-      </w:r>
-      <w:r>
-        <w:rPr>
-          <w:rFonts w:ascii="Courier New" w:hAnsi="Courier New"/>
-          <w:sz w:val="20"/>
-        </w:rPr>
-        <w:t>_cmp</w:t>
-      </w:r>
-      <w:r>
-        <w:rPr>
-          <w:rFonts w:ascii="Courier New" w:hAnsi="Courier New"/>
-          <w:sz w:val="20"/>
-        </w:rPr>
-        <w:t>1&gt;</w:t>
-      </w:r>
-      <w:r>
-        <w:rPr>
-          <w:rFonts w:ascii="Courier New" w:hAnsi="Courier New"/>
-          <w:sz w:val="20"/>
-        </w:rPr>
-        <w:t xml:space="preserve">, </w:t>
-      </w:r>
-      <w:r>
-        <w:rPr>
-          <w:rFonts w:ascii="Courier New" w:hAnsi="Courier New"/>
-          <w:sz w:val="20"/>
-        </w:rPr>
-        <w:t>&lt;v</w:t>
-      </w:r>
-      <w:r>
-        <w:rPr>
-          <w:rFonts w:ascii="Courier New" w:hAnsi="Courier New"/>
-          <w:sz w:val="20"/>
-        </w:rPr>
-        <w:t>alor</w:t>
-      </w:r>
-      <w:r>
-        <w:rPr>
-          <w:rFonts w:ascii="Courier New" w:hAnsi="Courier New"/>
-          <w:sz w:val="20"/>
-        </w:rPr>
-        <w:t>_cmp</w:t>
-      </w:r>
-      <w:r>
-        <w:rPr>
-          <w:rFonts w:ascii="Courier New" w:hAnsi="Courier New"/>
-          <w:sz w:val="20"/>
-        </w:rPr>
-        <w:t>2&gt;</w:t>
-      </w:r>
-      <w:r>
-        <w:rPr>
-          <w:rFonts w:ascii="Courier New" w:hAnsi="Courier New"/>
-          <w:sz w:val="20"/>
-        </w:rPr>
-        <w:t>, ..., &lt;</w:t>
-      </w:r>
-      <w:proofErr w:type="spellStart"/>
-      <w:r>
-        <w:rPr>
-          <w:rFonts w:ascii="Courier New" w:hAnsi="Courier New"/>
-          <w:sz w:val="20"/>
-        </w:rPr>
-        <w:t>v</w:t>
-      </w:r>
-      <w:r>
-        <w:rPr>
-          <w:rFonts w:ascii="Courier New" w:hAnsi="Courier New"/>
-          <w:sz w:val="20"/>
-        </w:rPr>
-        <w:t>alor</w:t>
-      </w:r>
-      <w:r>
-        <w:rPr>
-          <w:rFonts w:ascii="Courier New" w:hAnsi="Courier New"/>
-          <w:sz w:val="20"/>
-        </w:rPr>
-        <w:t>_cmpN</w:t>
-      </w:r>
-      <w:proofErr w:type="spellEnd"/>
-      <w:r>
-        <w:rPr>
-          <w:rFonts w:ascii="Courier New" w:hAnsi="Courier New"/>
-          <w:sz w:val="20"/>
-        </w:rPr>
-        <w:t>&gt;)</w:t>
-      </w:r>
-      <w:r>
-        <w:rPr>
-          <w:rFonts w:ascii="Courier New" w:hAnsi="Courier New"/>
-          <w:sz w:val="20"/>
-        </w:rPr>
-        <w:t>;</w:t>
+        <w:t>&gt;);</w:t>
       </w:r>
     </w:p>
     <w:p>
@@ -2301,14 +2241,12 @@
         <w:jc w:val="both"/>
         <w:rPr>
           <w:rFonts w:ascii="Courier New" w:hAnsi="Courier New"/>
-          <w:sz w:val="19"/>
           <w:szCs w:val="19"/>
         </w:rPr>
       </w:pPr>
       <w:r>
         <w:rPr>
           <w:rFonts w:ascii="Courier New" w:hAnsi="Courier New"/>
-          <w:sz w:val="19"/>
           <w:szCs w:val="19"/>
         </w:rPr>
         <w:t>SELECT * FROM &lt;</w:t>
@@ -2317,7 +2255,6 @@
       <w:r>
         <w:rPr>
           <w:rFonts w:ascii="Courier New" w:hAnsi="Courier New"/>
-          <w:sz w:val="19"/>
           <w:szCs w:val="19"/>
         </w:rPr>
         <w:t>n</w:t>
@@ -2325,16 +2262,14 @@
       <w:r>
         <w:rPr>
           <w:rFonts w:ascii="Courier New" w:hAnsi="Courier New"/>
-          <w:sz w:val="19"/>
           <w:szCs w:val="19"/>
         </w:rPr>
-        <w:t>_tabela</w:t>
-      </w:r>
-      <w:proofErr w:type="spellEnd"/>
-      <w:r>
-        <w:rPr>
-          <w:rFonts w:ascii="Courier New" w:hAnsi="Courier New"/>
-          <w:sz w:val="19"/>
+        <w:t>_tbl</w:t>
+      </w:r>
+      <w:proofErr w:type="spellEnd"/>
+      <w:r>
+        <w:rPr>
+          <w:rFonts w:ascii="Courier New" w:hAnsi="Courier New"/>
           <w:szCs w:val="19"/>
         </w:rPr>
         <w:t>&gt; WHERE &lt;n_cmp</w:t>
@@ -2342,7 +2277,6 @@
       <w:r>
         <w:rPr>
           <w:rFonts w:ascii="Courier New" w:hAnsi="Courier New"/>
-          <w:sz w:val="19"/>
           <w:szCs w:val="19"/>
         </w:rPr>
         <w:t>1</w:t>
@@ -2350,7 +2284,6 @@
       <w:r>
         <w:rPr>
           <w:rFonts w:ascii="Courier New" w:hAnsi="Courier New"/>
-          <w:sz w:val="19"/>
           <w:szCs w:val="19"/>
         </w:rPr>
         <w:t>&gt;</w:t>
@@ -2358,71 +2291,27 @@
       <w:r>
         <w:rPr>
           <w:rFonts w:ascii="Courier New" w:hAnsi="Courier New"/>
-          <w:sz w:val="19"/>
           <w:szCs w:val="19"/>
         </w:rPr>
-        <w:t xml:space="preserve"> </w:t>
-      </w:r>
-      <w:r>
-        <w:rPr>
-          <w:rFonts w:ascii="Courier New" w:hAnsi="Courier New"/>
-          <w:sz w:val="19"/>
+        <w:t xml:space="preserve"> =¹</w:t>
+      </w:r>
+      <w:r>
+        <w:rPr>
+          <w:rFonts w:ascii="Courier New" w:hAnsi="Courier New"/>
           <w:szCs w:val="19"/>
         </w:rPr>
-        <w:t>=¹</w:t>
-      </w:r>
-      <w:r>
-        <w:rPr>
-          <w:rFonts w:ascii="Courier New" w:hAnsi="Courier New"/>
-          <w:sz w:val="19"/>
+        <w:t xml:space="preserve"> &lt;v_cmp1&gt; AND </w:t>
+      </w:r>
+      <w:r>
+        <w:rPr>
+          <w:rFonts w:ascii="Courier New" w:hAnsi="Courier New"/>
           <w:szCs w:val="19"/>
         </w:rPr>
-        <w:t xml:space="preserve"> &lt;v</w:t>
-      </w:r>
-      <w:r>
-        <w:rPr>
-          <w:rFonts w:ascii="Courier New" w:hAnsi="Courier New"/>
-          <w:sz w:val="19"/>
-          <w:szCs w:val="19"/>
-        </w:rPr>
-        <w:t>alor</w:t>
-      </w:r>
-      <w:r>
-        <w:rPr>
-          <w:rFonts w:ascii="Courier New" w:hAnsi="Courier New"/>
-          <w:sz w:val="19"/>
-          <w:szCs w:val="19"/>
-        </w:rPr>
-        <w:t xml:space="preserve">_cmp1&gt; AND </w:t>
-      </w:r>
-      <w:r>
-        <w:rPr>
-          <w:rFonts w:ascii="Courier New" w:hAnsi="Courier New"/>
-          <w:sz w:val="19"/>
-          <w:szCs w:val="19"/>
-        </w:rPr>
-        <w:t>&lt;n_cmp1&gt; =</w:t>
-      </w:r>
-      <w:r>
-        <w:rPr>
-          <w:rFonts w:ascii="Courier New" w:hAnsi="Courier New"/>
-          <w:sz w:val="19"/>
-          <w:szCs w:val="19"/>
-        </w:rPr>
-        <w:t>¹</w:t>
-      </w:r>
-      <w:r>
-        <w:rPr>
-          <w:rFonts w:ascii="Courier New" w:hAnsi="Courier New"/>
-          <w:sz w:val="19"/>
-          <w:szCs w:val="19"/>
-        </w:rPr>
-        <w:t xml:space="preserve"> &lt;valor_cmp2&gt;</w:t>
-      </w:r>
-      <w:r>
-        <w:rPr>
-          <w:rFonts w:ascii="Courier New" w:hAnsi="Courier New"/>
-          <w:sz w:val="19"/>
+        <w:t>&lt;n_cmp1&gt; =¹ &lt;v_cmp2&gt;</w:t>
+      </w:r>
+      <w:r>
+        <w:rPr>
+          <w:rFonts w:ascii="Courier New" w:hAnsi="Courier New"/>
           <w:szCs w:val="19"/>
         </w:rPr>
         <w:t>;</w:t>
@@ -2467,14 +2356,12 @@
         <w:ind w:left="1440"/>
         <w:jc w:val="both"/>
         <w:rPr>
-          <w:sz w:val="19"/>
           <w:szCs w:val="19"/>
         </w:rPr>
       </w:pPr>
       <w:r>
         <w:rPr>
           <w:rFonts w:ascii="Courier New" w:hAnsi="Courier New"/>
-          <w:sz w:val="19"/>
           <w:szCs w:val="19"/>
         </w:rPr>
         <w:t>SELECT * FROM &lt;</w:t>
@@ -2483,68 +2370,20 @@
       <w:r>
         <w:rPr>
           <w:rFonts w:ascii="Courier New" w:hAnsi="Courier New"/>
-          <w:sz w:val="19"/>
           <w:szCs w:val="19"/>
         </w:rPr>
-        <w:t>n_tabela</w:t>
-      </w:r>
-      <w:proofErr w:type="spellEnd"/>
-      <w:r>
-        <w:rPr>
-          <w:rFonts w:ascii="Courier New" w:hAnsi="Courier New"/>
-          <w:sz w:val="19"/>
+        <w:t>n_tbl</w:t>
+      </w:r>
+      <w:proofErr w:type="spellEnd"/>
+      <w:r>
+        <w:rPr>
+          <w:rFonts w:ascii="Courier New" w:hAnsi="Courier New"/>
           <w:szCs w:val="19"/>
         </w:rPr>
-        <w:t xml:space="preserve">&gt; WHERE &lt;n_cmp1&gt; </w:t>
-      </w:r>
-      <w:r>
-        <w:rPr>
-          <w:rFonts w:ascii="Courier New" w:hAnsi="Courier New"/>
-          <w:sz w:val="19"/>
-          <w:szCs w:val="19"/>
-        </w:rPr>
-        <w:t>=¹</w:t>
-      </w:r>
-      <w:r>
-        <w:rPr>
-          <w:rFonts w:ascii="Courier New" w:hAnsi="Courier New"/>
-          <w:sz w:val="19"/>
-          <w:szCs w:val="19"/>
-        </w:rPr>
-        <w:t xml:space="preserve"> &lt;valor_cmp1&gt; </w:t>
-      </w:r>
-      <w:r>
-        <w:rPr>
-          <w:rFonts w:ascii="Courier New" w:hAnsi="Courier New"/>
-          <w:sz w:val="19"/>
-          <w:szCs w:val="19"/>
-        </w:rPr>
-        <w:t>OR</w:t>
-      </w:r>
-      <w:r>
-        <w:rPr>
-          <w:rFonts w:ascii="Courier New" w:hAnsi="Courier New"/>
-          <w:sz w:val="19"/>
-          <w:szCs w:val="19"/>
-        </w:rPr>
-        <w:t xml:space="preserve"> &lt;n_cmp1&gt; =</w:t>
-      </w:r>
-      <w:r>
-        <w:rPr>
-          <w:rFonts w:ascii="Courier New" w:hAnsi="Courier New"/>
-          <w:sz w:val="19"/>
-          <w:szCs w:val="19"/>
-        </w:rPr>
-        <w:t>¹</w:t>
-      </w:r>
-      <w:r>
-        <w:rPr>
-          <w:rFonts w:ascii="Courier New" w:hAnsi="Courier New"/>
-          <w:sz w:val="19"/>
-          <w:szCs w:val="19"/>
-        </w:rPr>
-        <w:t xml:space="preserve"> &lt;valor_cmp2&gt;;</w:t>
-      </w:r>
+        <w:t>&gt; WHERE &lt;n_cmp1&gt; =¹ &lt;v_cmp1&gt; OR &lt;n_cmp1&gt; =¹ &lt;v_cmp2&gt;;</w:t>
+      </w:r>
+      <w:bookmarkStart w:id="0" w:name="_GoBack"/>
+      <w:bookmarkEnd w:id="0"/>
     </w:p>
     <w:sectPr>
       <w:pgSz w:w="11906" w:h="16838"/>

</xml_diff>